<commit_message>
Updated Research plan (small change) added brief
</commit_message>
<xml_diff>
--- a/Research_Plan/ResearchPlan.docx
+++ b/Research_Plan/ResearchPlan.docx
@@ -1060,23 +1060,7 @@
                 <w:rFonts w:ascii="Arial Narrow" w:hAnsi="Arial Narrow" w:cs="Arial"/>
                 <w:sz w:val="20"/>
               </w:rPr>
-              <w:t xml:space="preserve"> 470 Graphite Pile – </w:t>
-            </w:r>
-            <w:proofErr w:type="spellStart"/>
-            <w:r>
-              <w:rPr>
-                <w:rFonts w:ascii="Arial Narrow" w:hAnsi="Arial Narrow" w:cs="Arial"/>
-                <w:sz w:val="20"/>
-              </w:rPr>
-              <w:t>PuBe</w:t>
-            </w:r>
-            <w:proofErr w:type="spellEnd"/>
-            <w:r>
-              <w:rPr>
-                <w:rFonts w:ascii="Arial Narrow" w:hAnsi="Arial Narrow" w:cs="Arial"/>
-                <w:sz w:val="20"/>
-              </w:rPr>
-              <w:t xml:space="preserve"> </w:t>
+              <w:t xml:space="preserve"> 470 Graphite Pile – PuBe </w:t>
             </w:r>
           </w:p>
         </w:tc>
@@ -1269,21 +1253,12 @@
               </w:rPr>
               <w:t xml:space="preserve">Pile with </w:t>
             </w:r>
-            <w:proofErr w:type="spellStart"/>
             <w:r>
               <w:rPr>
                 <w:rFonts w:ascii="Arial Narrow" w:hAnsi="Arial Narrow" w:cs="Arial"/>
                 <w:sz w:val="20"/>
               </w:rPr>
-              <w:t>PuBe</w:t>
-            </w:r>
-            <w:proofErr w:type="spellEnd"/>
-            <w:r>
-              <w:rPr>
-                <w:rFonts w:ascii="Arial Narrow" w:hAnsi="Arial Narrow" w:cs="Arial"/>
-                <w:sz w:val="20"/>
-              </w:rPr>
-              <w:t xml:space="preserve"> Source </w:t>
+              <w:t xml:space="preserve">PuBe Source </w:t>
             </w:r>
           </w:p>
           <w:p>
@@ -1517,23 +1492,7 @@
             <w:rFonts w:ascii="Arial" w:hAnsi="Arial" w:cs="Arial"/>
             <w:sz w:val="20"/>
           </w:rPr>
-          <w:t xml:space="preserve"> characterize the neutron energy spectrum in the Building 470 pile with the </w:t>
-        </w:r>
-        <w:proofErr w:type="spellStart"/>
-        <w:r>
-          <w:rPr>
-            <w:rFonts w:ascii="Arial" w:hAnsi="Arial" w:cs="Arial"/>
-            <w:sz w:val="20"/>
-          </w:rPr>
-          <w:t>PuBe</w:t>
-        </w:r>
-        <w:proofErr w:type="spellEnd"/>
-        <w:r>
-          <w:rPr>
-            <w:rFonts w:ascii="Arial" w:hAnsi="Arial" w:cs="Arial"/>
-            <w:sz w:val="20"/>
-          </w:rPr>
-          <w:t xml:space="preserve"> source. The experiment to measure the neutron energy spectrum is </w:t>
+          <w:t xml:space="preserve"> characterize the neutron energy spectrum in the Building 470 pile with the PuBe source. The experiment to measure the neutron energy spectrum is </w:t>
         </w:r>
       </w:ins>
       <w:ins w:id="1" w:author="nicholas quartemont" w:date="2018-07-25T20:25:00Z">
@@ -2030,23 +1989,7 @@
           <w:rFonts w:ascii="Arial" w:hAnsi="Arial" w:cs="Arial"/>
           <w:sz w:val="20"/>
         </w:rPr>
-        <w:t xml:space="preserve">Source: </w:t>
-      </w:r>
-      <w:proofErr w:type="spellStart"/>
-      <w:r>
-        <w:rPr>
-          <w:rFonts w:ascii="Arial" w:hAnsi="Arial" w:cs="Arial"/>
-          <w:sz w:val="20"/>
-        </w:rPr>
-        <w:t>PuBe</w:t>
-      </w:r>
-      <w:proofErr w:type="spellEnd"/>
-      <w:r>
-        <w:rPr>
-          <w:rFonts w:ascii="Arial" w:hAnsi="Arial" w:cs="Arial"/>
-          <w:sz w:val="20"/>
-        </w:rPr>
-        <w:t xml:space="preserve"> Source in Building 470 pile. </w:t>
+        <w:t xml:space="preserve">Source: PuBe Source in Building 470 pile. </w:t>
       </w:r>
     </w:p>
     <w:p>
@@ -2106,7 +2049,6 @@
           <w:rFonts w:ascii="Arial" w:hAnsi="Arial" w:cs="Arial"/>
           <w:sz w:val="20"/>
         </w:rPr>
-        <w:lastRenderedPageBreak/>
         <w:t xml:space="preserve">Tungsten </w:t>
       </w:r>
     </w:p>
@@ -2217,6 +2159,7 @@
           <w:rFonts w:ascii="Arial" w:hAnsi="Arial" w:cs="Arial"/>
           <w:sz w:val="20"/>
         </w:rPr>
+        <w:lastRenderedPageBreak/>
         <w:t xml:space="preserve">Indium </w:t>
       </w:r>
     </w:p>
@@ -2502,23 +2445,7 @@
           <w:rFonts w:ascii="Arial" w:hAnsi="Arial" w:cs="Arial"/>
           <w:sz w:val="20"/>
         </w:rPr>
-        <w:t xml:space="preserve">Foils will be stacked and placed in the center of stringer 2 in the basement of the 470 </w:t>
-      </w:r>
-      <w:proofErr w:type="gramStart"/>
-      <w:r>
-        <w:rPr>
-          <w:rFonts w:ascii="Arial" w:hAnsi="Arial" w:cs="Arial"/>
-          <w:sz w:val="20"/>
-        </w:rPr>
-        <w:t>pile</w:t>
-      </w:r>
-      <w:proofErr w:type="gramEnd"/>
-      <w:r>
-        <w:rPr>
-          <w:rFonts w:ascii="Arial" w:hAnsi="Arial" w:cs="Arial"/>
-          <w:sz w:val="20"/>
-        </w:rPr>
-        <w:t xml:space="preserve">. Stringer 2 is the second stringer to the bottom. </w:t>
+        <w:t xml:space="preserve">Foils will be stacked and placed in the center of stringer 2 in the basement of the 470 pile. Stringer 2 is the second stringer to the bottom. </w:t>
       </w:r>
     </w:p>
     <w:p>
@@ -2699,22 +2626,9 @@
                                   <w:delText>econd stringer on side with lowest stringer.</w:delText>
                                 </w:r>
                               </w:del>
-                              <w:proofErr w:type="spellStart"/>
                               <w:ins w:id="34" w:author="nicholas quartemont" w:date="2018-07-25T20:29:00Z">
                                 <w:r>
-                                  <w:t>PuBe</w:t>
-                                </w:r>
-                                <w:proofErr w:type="spellEnd"/>
-                                <w:r>
-                                  <w:t xml:space="preserve"> source placed one stringer above foils. There is a slot for the </w:t>
-                                </w:r>
-                                <w:proofErr w:type="spellStart"/>
-                                <w:r>
-                                  <w:t>PuBe</w:t>
-                                </w:r>
-                                <w:proofErr w:type="spellEnd"/>
-                                <w:r>
-                                  <w:t xml:space="preserve"> sour</w:t>
+                                  <w:t>PuBe source placed one stringer above foils. There is a slot for the PuBe sour</w:t>
                                 </w:r>
                               </w:ins>
                               <w:ins w:id="35" w:author="nicholas quartemont" w:date="2018-07-25T20:30:00Z">
@@ -2784,22 +2698,9 @@
                             <w:delText>econd stringer on side with lowest stringer.</w:delText>
                           </w:r>
                         </w:del>
-                        <w:proofErr w:type="spellStart"/>
                         <w:ins w:id="44" w:author="nicholas quartemont" w:date="2018-07-25T20:29:00Z">
                           <w:r>
-                            <w:t>PuBe</w:t>
-                          </w:r>
-                          <w:proofErr w:type="spellEnd"/>
-                          <w:r>
-                            <w:t xml:space="preserve"> source placed one stringer above foils. There is a slot for the </w:t>
-                          </w:r>
-                          <w:proofErr w:type="spellStart"/>
-                          <w:r>
-                            <w:t>PuBe</w:t>
-                          </w:r>
-                          <w:proofErr w:type="spellEnd"/>
-                          <w:r>
-                            <w:t xml:space="preserve"> sour</w:t>
+                            <w:t>PuBe source placed one stringer above foils. There is a slot for the PuBe sour</w:t>
                           </w:r>
                         </w:ins>
                         <w:ins w:id="45" w:author="nicholas quartemont" w:date="2018-07-25T20:30:00Z">
@@ -3073,7 +2974,8 @@
           </mc:Fallback>
         </mc:AlternateContent>
       </w:r>
-      <w:commentRangeStart w:id="61"/>
+      <w:bookmarkStart w:id="61" w:name="_GoBack"/>
+      <w:commentRangeStart w:id="62"/>
       <w:r>
         <w:rPr>
           <w:rFonts w:ascii="Arial" w:hAnsi="Arial" w:cs="Arial"/>
@@ -3122,12 +3024,13 @@
           </wp:inline>
         </w:drawing>
       </w:r>
-      <w:commentRangeEnd w:id="61"/>
+      <w:bookmarkEnd w:id="61"/>
+      <w:commentRangeEnd w:id="62"/>
       <w:r>
         <w:rPr>
           <w:rStyle w:val="CommentReference"/>
         </w:rPr>
-        <w:commentReference w:id="61"/>
+        <w:commentReference w:id="62"/>
       </w:r>
     </w:p>
     <w:p>
@@ -3154,7 +3057,7 @@
         </w:rPr>
         <w:t>24-</w:t>
       </w:r>
-      <w:del w:id="62" w:author="nicholas quartemont" w:date="2018-07-25T20:33:00Z">
+      <w:del w:id="63" w:author="nicholas quartemont" w:date="2018-07-25T20:33:00Z">
         <w:r>
           <w:rPr>
             <w:rFonts w:ascii="Arial" w:hAnsi="Arial" w:cs="Arial"/>
@@ -3163,7 +3066,7 @@
           <w:delText>31 July</w:delText>
         </w:r>
       </w:del>
-      <w:ins w:id="63" w:author="nicholas quartemont" w:date="2018-07-25T20:33:00Z">
+      <w:ins w:id="64" w:author="nicholas quartemont" w:date="2018-07-25T20:33:00Z">
         <w:r>
           <w:rPr>
             <w:rFonts w:ascii="Arial" w:hAnsi="Arial" w:cs="Arial"/>
@@ -3244,7 +3147,6 @@
           <w:rFonts w:ascii="Arial" w:hAnsi="Arial" w:cs="Arial"/>
           <w:sz w:val="20"/>
         </w:rPr>
-        <w:lastRenderedPageBreak/>
         <w:t xml:space="preserve">ORTEC </w:t>
       </w:r>
       <w:proofErr w:type="spellStart"/>
@@ -3371,6 +3273,7 @@
           <w:sz w:val="20"/>
           <w:szCs w:val="20"/>
         </w:rPr>
+        <w:lastRenderedPageBreak/>
         <w:t>A multinuclide source is used to calibrate the MCA for energy. This portion of the experiment is also used to determine the detector efficiency curve.</w:t>
       </w:r>
     </w:p>
@@ -3418,7 +3321,7 @@
         </w:rPr>
         <w:t xml:space="preserve">The multinuclide source is acquired </w:t>
       </w:r>
-      <w:del w:id="64" w:author="nicholas quartemont" w:date="2018-07-25T20:33:00Z">
+      <w:del w:id="65" w:author="nicholas quartemont" w:date="2018-07-25T20:33:00Z">
         <w:r>
           <w:rPr>
             <w:rFonts w:ascii="Arial" w:hAnsi="Arial" w:cs="Arial"/>
@@ -3428,7 +3331,7 @@
           <w:delText xml:space="preserve">9 cm </w:delText>
         </w:r>
       </w:del>
-      <w:ins w:id="65" w:author="nicholas quartemont" w:date="2018-07-25T20:33:00Z">
+      <w:ins w:id="66" w:author="nicholas quartemont" w:date="2018-07-25T20:33:00Z">
         <w:r>
           <w:rPr>
             <w:rFonts w:ascii="Arial" w:hAnsi="Arial" w:cs="Arial"/>
@@ -3482,7 +3385,7 @@
         </w:rPr>
         <w:t xml:space="preserve"> with a gain course gain of 20 and a fine gain of 1.5</w:t>
       </w:r>
-      <w:del w:id="66" w:author="nicholas quartemont" w:date="2018-07-25T20:30:00Z">
+      <w:del w:id="67" w:author="nicholas quartemont" w:date="2018-07-25T20:30:00Z">
         <w:r>
           <w:rPr>
             <w:rFonts w:ascii="Arial" w:hAnsi="Arial" w:cs="Arial"/>
@@ -3521,7 +3424,7 @@
         </w:rPr>
         <w:t xml:space="preserve"> (400 keV to 1300 keV)</w:t>
       </w:r>
-      <w:del w:id="67" w:author="nicholas quartemont" w:date="2018-07-25T20:30:00Z">
+      <w:del w:id="68" w:author="nicholas quartemont" w:date="2018-07-25T20:30:00Z">
         <w:r>
           <w:rPr>
             <w:rFonts w:ascii="Arial" w:hAnsi="Arial" w:cs="Arial"/>
@@ -3559,7 +3462,7 @@
         </w:rPr>
         <w:t>ilable in [2]</w:t>
       </w:r>
-      <w:del w:id="68" w:author="nicholas quartemont" w:date="2018-07-25T20:30:00Z">
+      <w:del w:id="69" w:author="nicholas quartemont" w:date="2018-07-25T20:30:00Z">
         <w:r>
           <w:rPr>
             <w:rFonts w:ascii="Arial" w:hAnsi="Arial" w:cs="Arial"/>
@@ -3586,7 +3489,7 @@
         </w:rPr>
         <w:t>(</w:t>
       </w:r>
-      <w:ins w:id="69" w:author="nicholas quartemont" w:date="2018-07-25T20:30:00Z">
+      <w:ins w:id="70" w:author="nicholas quartemont" w:date="2018-07-25T20:30:00Z">
         <w:r>
           <w:rPr>
             <w:rFonts w:ascii="Arial" w:hAnsi="Arial" w:cs="Arial"/>
@@ -3595,7 +3498,7 @@
           <w:t>03 Aug</w:t>
         </w:r>
       </w:ins>
-      <w:del w:id="70" w:author="nicholas quartemont" w:date="2018-07-25T20:30:00Z">
+      <w:del w:id="71" w:author="nicholas quartemont" w:date="2018-07-25T20:30:00Z">
         <w:r>
           <w:rPr>
             <w:rFonts w:ascii="Arial" w:hAnsi="Arial" w:cs="Arial"/>
@@ -3611,7 +3514,7 @@
         </w:rPr>
         <w:t>) Measure</w:t>
       </w:r>
-      <w:ins w:id="71" w:author="nicholas quartemont" w:date="2018-07-25T20:31:00Z">
+      <w:ins w:id="72" w:author="nicholas quartemont" w:date="2018-07-25T20:31:00Z">
         <w:r>
           <w:rPr>
             <w:rFonts w:ascii="Arial" w:hAnsi="Arial" w:cs="Arial"/>
@@ -3676,7 +3579,7 @@
         </w:rPr>
         <w:t xml:space="preserve">Activation foils </w:t>
       </w:r>
-      <w:del w:id="72" w:author="nicholas quartemont" w:date="2018-07-25T20:31:00Z">
+      <w:del w:id="73" w:author="nicholas quartemont" w:date="2018-07-25T20:31:00Z">
         <w:r>
           <w:rPr>
             <w:rFonts w:ascii="Arial" w:hAnsi="Arial" w:cs="Arial"/>
@@ -3707,7 +3610,7 @@
         </w:rPr>
         <w:t xml:space="preserve">Measurement time: 3-5 hours. Foils will be measured until </w:t>
       </w:r>
-      <w:ins w:id="73" w:author="nicholas quartemont" w:date="2018-07-25T20:32:00Z">
+      <w:ins w:id="74" w:author="nicholas quartemont" w:date="2018-07-25T20:32:00Z">
         <w:r>
           <w:rPr>
             <w:rFonts w:ascii="Arial" w:hAnsi="Arial" w:cs="Arial"/>
@@ -3722,37 +3625,6 @@
           <w:sz w:val="20"/>
         </w:rPr>
         <w:t>10,000 counts have been acquired</w:t>
-      </w:r>
-      <w:del w:id="74" w:author="nicholas quartemont" w:date="2018-07-25T20:30:00Z">
-        <w:r>
-          <w:rPr>
-            <w:rFonts w:ascii="Arial" w:hAnsi="Arial" w:cs="Arial"/>
-            <w:sz w:val="20"/>
-          </w:rPr>
-          <w:delText xml:space="preserve">. </w:delText>
-        </w:r>
-      </w:del>
-    </w:p>
-    <w:p>
-      <w:pPr>
-        <w:pStyle w:val="ListParagraph"/>
-        <w:numPr>
-          <w:ilvl w:val="0"/>
-          <w:numId w:val="2"/>
-        </w:numPr>
-        <w:spacing w:after="120" w:line="360" w:lineRule="auto"/>
-        <w:jc w:val="both"/>
-        <w:rPr>
-          <w:rFonts w:ascii="Arial" w:hAnsi="Arial" w:cs="Arial"/>
-          <w:sz w:val="20"/>
-        </w:rPr>
-      </w:pPr>
-      <w:r>
-        <w:rPr>
-          <w:rFonts w:ascii="Arial" w:hAnsi="Arial" w:cs="Arial"/>
-          <w:sz w:val="20"/>
-        </w:rPr>
-        <w:t>Source: In and Mn foils activated in the pile</w:t>
       </w:r>
       <w:del w:id="75" w:author="nicholas quartemont" w:date="2018-07-25T20:30:00Z">
         <w:r>
@@ -3774,34 +3646,26 @@
         <w:spacing w:after="120" w:line="360" w:lineRule="auto"/>
         <w:jc w:val="both"/>
         <w:rPr>
-          <w:ins w:id="76" w:author="nicholas quartemont" w:date="2018-07-25T20:32:00Z"/>
-          <w:rFonts w:ascii="Arial" w:hAnsi="Arial" w:cs="Arial"/>
-          <w:sz w:val="20"/>
-        </w:rPr>
-      </w:pPr>
-      <w:r>
-        <w:rPr>
-          <w:rFonts w:ascii="Arial" w:hAnsi="Arial" w:cs="Arial"/>
-          <w:sz w:val="20"/>
-        </w:rPr>
-        <w:t xml:space="preserve">Experiment setup and equipment: Identical to </w:t>
-      </w:r>
-      <w:proofErr w:type="spellStart"/>
-      <w:r>
-        <w:rPr>
-          <w:rFonts w:ascii="Arial" w:hAnsi="Arial" w:cs="Arial"/>
-          <w:sz w:val="20"/>
-        </w:rPr>
-        <w:t>HPGe</w:t>
-      </w:r>
-      <w:proofErr w:type="spellEnd"/>
-      <w:r>
-        <w:rPr>
-          <w:rFonts w:ascii="Arial" w:hAnsi="Arial" w:cs="Arial"/>
-          <w:sz w:val="20"/>
-        </w:rPr>
-        <w:t xml:space="preserve"> Characterization </w:t>
-      </w:r>
+          <w:rFonts w:ascii="Arial" w:hAnsi="Arial" w:cs="Arial"/>
+          <w:sz w:val="20"/>
+        </w:rPr>
+      </w:pPr>
+      <w:r>
+        <w:rPr>
+          <w:rFonts w:ascii="Arial" w:hAnsi="Arial" w:cs="Arial"/>
+          <w:sz w:val="20"/>
+        </w:rPr>
+        <w:t>Source: In and Mn foils activated in the pile</w:t>
+      </w:r>
+      <w:del w:id="76" w:author="nicholas quartemont" w:date="2018-07-25T20:30:00Z">
+        <w:r>
+          <w:rPr>
+            <w:rFonts w:ascii="Arial" w:hAnsi="Arial" w:cs="Arial"/>
+            <w:sz w:val="20"/>
+          </w:rPr>
+          <w:delText xml:space="preserve">. </w:delText>
+        </w:r>
+      </w:del>
     </w:p>
     <w:p>
       <w:pPr>
@@ -3813,11 +3677,50 @@
         <w:spacing w:after="120" w:line="360" w:lineRule="auto"/>
         <w:jc w:val="both"/>
         <w:rPr>
-          <w:rFonts w:ascii="Arial" w:hAnsi="Arial" w:cs="Arial"/>
-          <w:sz w:val="20"/>
-        </w:rPr>
-      </w:pPr>
-      <w:ins w:id="77" w:author="nicholas quartemont" w:date="2018-07-25T20:32:00Z">
+          <w:ins w:id="77" w:author="nicholas quartemont" w:date="2018-07-25T20:32:00Z"/>
+          <w:rFonts w:ascii="Arial" w:hAnsi="Arial" w:cs="Arial"/>
+          <w:sz w:val="20"/>
+        </w:rPr>
+      </w:pPr>
+      <w:r>
+        <w:rPr>
+          <w:rFonts w:ascii="Arial" w:hAnsi="Arial" w:cs="Arial"/>
+          <w:sz w:val="20"/>
+        </w:rPr>
+        <w:t xml:space="preserve">Experiment setup and equipment: Identical to </w:t>
+      </w:r>
+      <w:proofErr w:type="spellStart"/>
+      <w:r>
+        <w:rPr>
+          <w:rFonts w:ascii="Arial" w:hAnsi="Arial" w:cs="Arial"/>
+          <w:sz w:val="20"/>
+        </w:rPr>
+        <w:t>HPGe</w:t>
+      </w:r>
+      <w:proofErr w:type="spellEnd"/>
+      <w:r>
+        <w:rPr>
+          <w:rFonts w:ascii="Arial" w:hAnsi="Arial" w:cs="Arial"/>
+          <w:sz w:val="20"/>
+        </w:rPr>
+        <w:t xml:space="preserve"> Characterization </w:t>
+      </w:r>
+    </w:p>
+    <w:p>
+      <w:pPr>
+        <w:pStyle w:val="ListParagraph"/>
+        <w:numPr>
+          <w:ilvl w:val="0"/>
+          <w:numId w:val="2"/>
+        </w:numPr>
+        <w:spacing w:after="120" w:line="360" w:lineRule="auto"/>
+        <w:jc w:val="both"/>
+        <w:rPr>
+          <w:rFonts w:ascii="Arial" w:hAnsi="Arial" w:cs="Arial"/>
+          <w:sz w:val="20"/>
+        </w:rPr>
+      </w:pPr>
+      <w:ins w:id="78" w:author="nicholas quartemont" w:date="2018-07-25T20:32:00Z">
         <w:r>
           <w:rPr>
             <w:rFonts w:ascii="Arial" w:hAnsi="Arial" w:cs="Arial"/>
@@ -3844,7 +3747,7 @@
         </w:rPr>
         <w:t>(</w:t>
       </w:r>
-      <w:ins w:id="78" w:author="nicholas quartemont" w:date="2018-07-25T20:31:00Z">
+      <w:ins w:id="79" w:author="nicholas quartemont" w:date="2018-07-25T20:31:00Z">
         <w:r>
           <w:rPr>
             <w:rFonts w:ascii="Arial" w:hAnsi="Arial" w:cs="Arial"/>
@@ -3853,7 +3756,7 @@
           <w:t>03 Aug</w:t>
         </w:r>
       </w:ins>
-      <w:del w:id="79" w:author="nicholas quartemont" w:date="2018-07-25T20:31:00Z">
+      <w:del w:id="80" w:author="nicholas quartemont" w:date="2018-07-25T20:31:00Z">
         <w:r>
           <w:rPr>
             <w:rFonts w:ascii="Arial" w:hAnsi="Arial" w:cs="Arial"/>
@@ -3869,7 +3772,7 @@
         </w:rPr>
         <w:t xml:space="preserve"> – 0</w:t>
       </w:r>
-      <w:ins w:id="80" w:author="nicholas quartemont" w:date="2018-07-25T20:31:00Z">
+      <w:ins w:id="81" w:author="nicholas quartemont" w:date="2018-07-25T20:31:00Z">
         <w:r>
           <w:rPr>
             <w:rFonts w:ascii="Arial" w:hAnsi="Arial" w:cs="Arial"/>
@@ -3878,7 +3781,7 @@
           <w:t>6</w:t>
         </w:r>
       </w:ins>
-      <w:del w:id="81" w:author="nicholas quartemont" w:date="2018-07-25T20:31:00Z">
+      <w:del w:id="82" w:author="nicholas quartemont" w:date="2018-07-25T20:31:00Z">
         <w:r>
           <w:rPr>
             <w:rFonts w:ascii="Arial" w:hAnsi="Arial" w:cs="Arial"/>
@@ -3957,51 +3860,6 @@
           <w:sz w:val="20"/>
         </w:rPr>
         <w:t>Measurement time: Approximately 24 hours</w:t>
-      </w:r>
-      <w:del w:id="82" w:author="nicholas quartemont" w:date="2018-07-25T20:30:00Z">
-        <w:r>
-          <w:rPr>
-            <w:rFonts w:ascii="Arial" w:hAnsi="Arial" w:cs="Arial"/>
-            <w:sz w:val="20"/>
-          </w:rPr>
-          <w:delText xml:space="preserve">. </w:delText>
-        </w:r>
-      </w:del>
-    </w:p>
-    <w:p>
-      <w:pPr>
-        <w:pStyle w:val="ListParagraph"/>
-        <w:numPr>
-          <w:ilvl w:val="0"/>
-          <w:numId w:val="2"/>
-        </w:numPr>
-        <w:spacing w:after="120" w:line="360" w:lineRule="auto"/>
-        <w:jc w:val="both"/>
-        <w:rPr>
-          <w:rFonts w:ascii="Arial" w:hAnsi="Arial" w:cs="Arial"/>
-          <w:sz w:val="20"/>
-        </w:rPr>
-      </w:pPr>
-      <w:r>
-        <w:rPr>
-          <w:rFonts w:ascii="Arial" w:hAnsi="Arial" w:cs="Arial"/>
-          <w:sz w:val="20"/>
-        </w:rPr>
-        <w:t xml:space="preserve">Source: </w:t>
-      </w:r>
-      <w:r>
-        <w:rPr>
-          <w:rFonts w:ascii="Arial" w:hAnsi="Arial" w:cs="Arial"/>
-          <w:sz w:val="20"/>
-        </w:rPr>
-        <w:t xml:space="preserve">W and Au </w:t>
-      </w:r>
-      <w:r>
-        <w:rPr>
-          <w:rFonts w:ascii="Arial" w:hAnsi="Arial" w:cs="Arial"/>
-          <w:sz w:val="20"/>
-        </w:rPr>
-        <w:t>foils activated in the pile</w:t>
       </w:r>
       <w:del w:id="83" w:author="nicholas quartemont" w:date="2018-07-25T20:30:00Z">
         <w:r>
@@ -4032,6 +3890,51 @@
           <w:rFonts w:ascii="Arial" w:hAnsi="Arial" w:cs="Arial"/>
           <w:sz w:val="20"/>
         </w:rPr>
+        <w:t xml:space="preserve">Source: </w:t>
+      </w:r>
+      <w:r>
+        <w:rPr>
+          <w:rFonts w:ascii="Arial" w:hAnsi="Arial" w:cs="Arial"/>
+          <w:sz w:val="20"/>
+        </w:rPr>
+        <w:t xml:space="preserve">W and Au </w:t>
+      </w:r>
+      <w:r>
+        <w:rPr>
+          <w:rFonts w:ascii="Arial" w:hAnsi="Arial" w:cs="Arial"/>
+          <w:sz w:val="20"/>
+        </w:rPr>
+        <w:t>foils activated in the pile</w:t>
+      </w:r>
+      <w:del w:id="84" w:author="nicholas quartemont" w:date="2018-07-25T20:30:00Z">
+        <w:r>
+          <w:rPr>
+            <w:rFonts w:ascii="Arial" w:hAnsi="Arial" w:cs="Arial"/>
+            <w:sz w:val="20"/>
+          </w:rPr>
+          <w:delText xml:space="preserve">. </w:delText>
+        </w:r>
+      </w:del>
+    </w:p>
+    <w:p>
+      <w:pPr>
+        <w:pStyle w:val="ListParagraph"/>
+        <w:numPr>
+          <w:ilvl w:val="0"/>
+          <w:numId w:val="2"/>
+        </w:numPr>
+        <w:spacing w:after="120" w:line="360" w:lineRule="auto"/>
+        <w:jc w:val="both"/>
+        <w:rPr>
+          <w:rFonts w:ascii="Arial" w:hAnsi="Arial" w:cs="Arial"/>
+          <w:sz w:val="20"/>
+        </w:rPr>
+      </w:pPr>
+      <w:r>
+        <w:rPr>
+          <w:rFonts w:ascii="Arial" w:hAnsi="Arial" w:cs="Arial"/>
+          <w:sz w:val="20"/>
+        </w:rPr>
         <w:t xml:space="preserve">Experiment setup and equipment: Identical to </w:t>
       </w:r>
       <w:proofErr w:type="spellStart"/>
@@ -4125,7 +4028,7 @@
         </w:rPr>
         <w:t xml:space="preserve">(9-16 Aug) Draft Project </w:t>
       </w:r>
-      <w:del w:id="84" w:author="James Bevins" w:date="2018-07-21T12:23:00Z">
+      <w:del w:id="85" w:author="James Bevins" w:date="2018-07-21T12:23:00Z">
         <w:r>
           <w:rPr>
             <w:rFonts w:ascii="Arial" w:hAnsi="Arial" w:cs="Arial"/>
@@ -4134,7 +4037,7 @@
           <w:delText>Arcticle</w:delText>
         </w:r>
       </w:del>
-      <w:ins w:id="85" w:author="James Bevins" w:date="2018-07-21T12:23:00Z">
+      <w:ins w:id="86" w:author="James Bevins" w:date="2018-07-21T12:23:00Z">
         <w:r>
           <w:rPr>
             <w:rFonts w:ascii="Arial" w:hAnsi="Arial" w:cs="Arial"/>
@@ -4240,7 +4143,7 @@
         </w:rPr>
         <w:t>(21-30 Aug) Final Project Article</w:t>
       </w:r>
-      <w:del w:id="86" w:author="James Bevins" w:date="2018-07-22T07:31:00Z">
+      <w:del w:id="87" w:author="James Bevins" w:date="2018-07-22T07:31:00Z">
         <w:r>
           <w:rPr>
             <w:rFonts w:ascii="Arial" w:hAnsi="Arial" w:cs="Arial"/>
@@ -4340,8 +4243,8 @@
         </w:rPr>
         <w:t xml:space="preserve">Personnel conducting the experiment will have ALARA training. </w:t>
       </w:r>
-      <w:commentRangeStart w:id="87"/>
-      <w:del w:id="88" w:author="nicholas quartemont" w:date="2018-07-25T20:33:00Z">
+      <w:commentRangeStart w:id="88"/>
+      <w:del w:id="89" w:author="nicholas quartemont" w:date="2018-07-25T20:33:00Z">
         <w:r>
           <w:rPr>
             <w:rFonts w:ascii="Arial" w:hAnsi="Arial" w:cs="Arial"/>
@@ -4350,30 +4253,23 @@
           <w:delText xml:space="preserve">This </w:delText>
         </w:r>
       </w:del>
-      <w:commentRangeEnd w:id="87"/>
-      <w:ins w:id="89" w:author="nicholas quartemont" w:date="2018-07-25T20:33:00Z">
+      <w:commentRangeEnd w:id="88"/>
+      <w:ins w:id="90" w:author="nicholas quartemont" w:date="2018-07-25T20:33:00Z">
         <w:r>
           <w:rPr>
             <w:rFonts w:ascii="Arial" w:hAnsi="Arial" w:cs="Arial"/>
             <w:sz w:val="20"/>
           </w:rPr>
-          <w:t>ALARA</w:t>
-        </w:r>
-        <w:r>
-          <w:rPr>
-            <w:rFonts w:ascii="Arial" w:hAnsi="Arial" w:cs="Arial"/>
-            <w:sz w:val="20"/>
-          </w:rPr>
-          <w:t xml:space="preserve"> </w:t>
+          <w:t xml:space="preserve">ALARA </w:t>
         </w:r>
       </w:ins>
       <w:r>
         <w:rPr>
           <w:rStyle w:val="CommentReference"/>
         </w:rPr>
-        <w:commentReference w:id="87"/>
-      </w:r>
-      <w:del w:id="90" w:author="James Bevins" w:date="2018-07-22T07:33:00Z">
+        <w:commentReference w:id="88"/>
+      </w:r>
+      <w:del w:id="91" w:author="James Bevins" w:date="2018-07-22T07:33:00Z">
         <w:r>
           <w:rPr>
             <w:rFonts w:ascii="Arial" w:hAnsi="Arial" w:cs="Arial"/>
@@ -4382,7 +4278,7 @@
           <w:delText xml:space="preserve">included </w:delText>
         </w:r>
       </w:del>
-      <w:ins w:id="91" w:author="James Bevins" w:date="2018-07-22T07:33:00Z">
+      <w:ins w:id="92" w:author="James Bevins" w:date="2018-07-22T07:33:00Z">
         <w:r>
           <w:rPr>
             <w:rFonts w:ascii="Arial" w:hAnsi="Arial" w:cs="Arial"/>
@@ -4396,15 +4292,7 @@
           <w:rFonts w:ascii="Arial" w:hAnsi="Arial" w:cs="Arial"/>
           <w:sz w:val="20"/>
         </w:rPr>
-        <w:t xml:space="preserve">minimizing exposure time and distance from radioactive sources. The expected sources are the </w:t>
-      </w:r>
-      <w:r>
-        <w:rPr>
-          <w:rFonts w:ascii="Arial" w:hAnsi="Arial" w:cs="Arial"/>
-          <w:sz w:val="20"/>
-        </w:rPr>
-        <w:lastRenderedPageBreak/>
-        <w:t xml:space="preserve">activation foils, the neutron pile, and the multi-nuclide source. The neutron pile has more information available in a report performed on the energy distribution [1]. </w:t>
+        <w:t xml:space="preserve">minimizing exposure time and distance from radioactive sources. The expected sources are the activation foils, the neutron pile, and the multi-nuclide source. The neutron pile has more information available in a report performed on the energy distribution [1]. </w:t>
       </w:r>
     </w:p>
     <w:p>
@@ -4449,6 +4337,7 @@
           <w:rFonts w:ascii="Arial" w:hAnsi="Arial" w:cs="Arial"/>
           <w:sz w:val="20"/>
         </w:rPr>
+        <w:lastRenderedPageBreak/>
         <w:t xml:space="preserve">No specific electrical safety information is required. </w:t>
       </w:r>
       <w:r>
@@ -4574,7 +4463,7 @@
         </w:rPr>
         <w:t xml:space="preserve">on removal from the pile for W, In, Au, Mn are: 175, </w:t>
       </w:r>
-      <w:commentRangeStart w:id="92"/>
+      <w:commentRangeStart w:id="93"/>
       <w:r>
         <w:rPr>
           <w:rFonts w:ascii="Arial" w:hAnsi="Arial" w:cs="Arial"/>
@@ -4582,12 +4471,12 @@
         </w:rPr>
         <w:t>1,</w:t>
       </w:r>
-      <w:commentRangeEnd w:id="92"/>
+      <w:commentRangeEnd w:id="93"/>
       <w:r>
         <w:rPr>
           <w:rStyle w:val="CommentReference"/>
         </w:rPr>
-        <w:commentReference w:id="92"/>
+        <w:commentReference w:id="93"/>
       </w:r>
       <w:r>
         <w:rPr>
@@ -4612,7 +4501,7 @@
         </w:rPr>
         <w:t xml:space="preserve">).  </w:t>
       </w:r>
-      <w:commentRangeStart w:id="93"/>
+      <w:commentRangeStart w:id="94"/>
       <w:r>
         <w:rPr>
           <w:rFonts w:ascii="Arial" w:hAnsi="Arial" w:cs="Arial"/>
@@ -4638,12 +4527,12 @@
         </w:rPr>
         <w:t>) reaction</w:t>
       </w:r>
-      <w:commentRangeEnd w:id="93"/>
+      <w:commentRangeEnd w:id="94"/>
       <w:r>
         <w:rPr>
           <w:rStyle w:val="CommentReference"/>
         </w:rPr>
-        <w:commentReference w:id="93"/>
+        <w:commentReference w:id="94"/>
       </w:r>
       <w:r>
         <w:rPr>
@@ -4761,8 +4650,6 @@
         </w:rPr>
         <w:t>Radioactive materials produced through the irradiation of the experiment will be stored on-site until the short-lived isotopes have decayed.</w:t>
       </w:r>
-      <w:bookmarkStart w:id="94" w:name="_GoBack"/>
-      <w:bookmarkEnd w:id="94"/>
       <w:ins w:id="95" w:author="nicholas quartemont" w:date="2018-07-25T20:34:00Z">
         <w:r>
           <w:rPr>
@@ -5129,7 +5016,7 @@
       </w:r>
     </w:p>
   </w:comment>
-  <w:comment w:id="61" w:author="James Bevins" w:date="2018-07-21T12:22:00Z" w:initials="JB">
+  <w:comment w:id="62" w:author="James Bevins" w:date="2018-07-21T12:22:00Z" w:initials="JB">
     <w:p>
       <w:pPr>
         <w:pStyle w:val="CommentText"/>
@@ -5145,7 +5032,7 @@
       </w:r>
     </w:p>
   </w:comment>
-  <w:comment w:id="87" w:author="James Bevins" w:date="2018-07-22T07:33:00Z" w:initials="JB">
+  <w:comment w:id="88" w:author="James Bevins" w:date="2018-07-22T07:33:00Z" w:initials="JB">
     <w:p>
       <w:pPr>
         <w:pStyle w:val="CommentText"/>
@@ -5161,7 +5048,7 @@
       </w:r>
     </w:p>
   </w:comment>
-  <w:comment w:id="92" w:author="James Bevins" w:date="2018-07-22T07:35:00Z" w:initials="JB">
+  <w:comment w:id="93" w:author="James Bevins" w:date="2018-07-22T07:35:00Z" w:initials="JB">
     <w:p>
       <w:pPr>
         <w:pStyle w:val="CommentText"/>
@@ -5187,7 +5074,7 @@
       </w:r>
     </w:p>
   </w:comment>
-  <w:comment w:id="93" w:author="James Bevins" w:date="2018-07-22T07:43:00Z" w:initials="JB">
+  <w:comment w:id="94" w:author="James Bevins" w:date="2018-07-22T07:43:00Z" w:initials="JB">
     <w:p>
       <w:pPr>
         <w:pStyle w:val="CommentText"/>
@@ -5926,6 +5813,7 @@
     <w:lsdException w:name="HTML Sample" w:semiHidden="1" w:unhideWhenUsed="1"/>
     <w:lsdException w:name="HTML Typewriter" w:semiHidden="1" w:unhideWhenUsed="1"/>
     <w:lsdException w:name="HTML Variable" w:semiHidden="1" w:unhideWhenUsed="1"/>
+    <w:lsdException w:name="Normal Table" w:semiHidden="1" w:unhideWhenUsed="1"/>
     <w:lsdException w:name="annotation subject" w:semiHidden="1" w:unhideWhenUsed="1"/>
     <w:lsdException w:name="No List" w:semiHidden="1" w:unhideWhenUsed="1"/>
     <w:lsdException w:name="Outline List 1" w:semiHidden="1" w:unhideWhenUsed="1"/>
@@ -5969,8 +5857,10 @@
     <w:lsdException w:name="Table Elegant" w:semiHidden="1" w:unhideWhenUsed="1"/>
     <w:lsdException w:name="Table Professional" w:semiHidden="1" w:unhideWhenUsed="1"/>
     <w:lsdException w:name="Table Subtle 1" w:semiHidden="1" w:unhideWhenUsed="1"/>
+    <w:lsdException w:name="Table Subtle 2" w:semiHidden="1" w:unhideWhenUsed="1"/>
     <w:lsdException w:name="Table Web 1" w:semiHidden="1" w:unhideWhenUsed="1"/>
     <w:lsdException w:name="Table Web 2" w:semiHidden="1" w:unhideWhenUsed="1"/>
+    <w:lsdException w:name="Table Web 3" w:semiHidden="1" w:unhideWhenUsed="1"/>
     <w:lsdException w:name="Balloon Text" w:semiHidden="1" w:unhideWhenUsed="1"/>
     <w:lsdException w:name="Table Theme" w:semiHidden="1" w:unhideWhenUsed="1"/>
     <w:lsdException w:name="Placeholder Text" w:semiHidden="1" w:uiPriority="99"/>
@@ -6792,7 +6682,7 @@
 </file>
 
 <file path=customXml/itemProps1.xml><?xml version="1.0" encoding="utf-8"?>
-<ds:datastoreItem xmlns:ds="http://schemas.openxmlformats.org/officeDocument/2006/customXml" ds:itemID="{F075CCAD-13BD-497A-912E-708731C32140}">
+<ds:datastoreItem xmlns:ds="http://schemas.openxmlformats.org/officeDocument/2006/customXml" ds:itemID="{3A554721-B4EF-43E5-92A5-FAEF4DAA09F4}">
   <ds:schemaRefs>
     <ds:schemaRef ds:uri="http://schemas.openxmlformats.org/officeDocument/2006/bibliography"/>
   </ds:schemaRefs>

</xml_diff>